<commit_message>
changed to effect sizes and more data
</commit_message>
<xml_diff>
--- a/Literature_search/inclusion criteria.docx
+++ b/Literature_search/inclusion criteria.docx
@@ -246,16 +246,29 @@
         <w:rPr>
           <w:rFonts w:ascii="Arial" w:hAnsi="Arial" w:cs="Arial"/>
         </w:rPr>
-        <w:t>The study was done with</w:t>
+        <w:t xml:space="preserve">The study was done with normally-developing participants. </w:t>
+      </w:r>
+    </w:p>
+    <w:p>
+      <w:pPr>
+        <w:pStyle w:val="ListParagraph"/>
+        <w:numPr>
+          <w:ilvl w:val="0"/>
+          <w:numId w:val="4"/>
+        </w:numPr>
+        <w:spacing w:line="360" w:lineRule="auto"/>
+        <w:rPr>
+          <w:rFonts w:ascii="Arial" w:hAnsi="Arial" w:cs="Arial"/>
+        </w:rPr>
+      </w:pPr>
+      <w:r>
+        <w:rPr>
+          <w:rFonts w:ascii="Arial" w:hAnsi="Arial" w:cs="Arial"/>
+        </w:rPr>
+        <w:t>External environment and additional manipulations should not introduce confounds</w:t>
       </w:r>
       <w:bookmarkStart w:id="0" w:name="_GoBack"/>
       <w:bookmarkEnd w:id="0"/>
-      <w:r>
-        <w:rPr>
-          <w:rFonts w:ascii="Arial" w:hAnsi="Arial" w:cs="Arial"/>
-        </w:rPr>
-        <w:t xml:space="preserve"> normally-developing participants. </w:t>
-      </w:r>
     </w:p>
     <w:sectPr>
       <w:pgSz w:w="11906" w:h="16838"/>

</xml_diff>